<commit_message>
more letters and updated resume
</commit_message>
<xml_diff>
--- a/Cover Letter BAE.docx
+++ b/Cover Letter BAE.docx
@@ -95,7 +95,13 @@
         <w:t xml:space="preserve"> These projects gave me both improved practical skills and experience working </w:t>
       </w:r>
       <w:r>
-        <w:t xml:space="preserve">with many different tools and software such as Python, Solidworks, and computer vision in a manner and depth that are unavailable in an academic seting. </w:t>
+        <w:t>with many different tools and software such as Python, Solidworks, and computer vision in a manner and depth that are unavailable in an academic se</w:t>
+      </w:r>
+      <w:r>
+        <w:t>t</w:t>
+      </w:r>
+      <w:r>
+        <w:t xml:space="preserve">ting. </w:t>
       </w:r>
     </w:p>
     <w:p>

</xml_diff>